<commit_message>
Update 3. Using Context Navigation and User Settings in PCF Controls.docx
</commit_message>
<xml_diff>
--- a/Labs/3. Using Context Navigation and User Settings in PCF Controls.docx
+++ b/Labs/3. Using Context Navigation and User Settings in PCF Controls.docx
@@ -23,274 +23,529 @@
     </w:p>
     <w:p>
       <w:r>
-        <w:t>First, let’s create a new PCF control called SampleXrmControl, we will use the standard template (not the React template) for this example:</w:t>
-      </w:r>
-    </w:p>
-    <w:p>
-      <w:pPr>
-        <w:rPr>
-          <w:b/>
-          <w:bCs/>
-        </w:rPr>
-      </w:pPr>
-      <w:r>
-        <w:rPr>
-          <w:b/>
-          <w:bCs/>
-        </w:rPr>
-        <w:t>pac pcf init -n SampleXrmControl -ns carl -t field</w:t>
-      </w:r>
-    </w:p>
-    <w:p>
-      <w:r>
-        <w:t>Let’s add some simple code to display a button in the init function. This HTMLButtonElement button will call an onclick function when clicked. The function calls a standard JavaScript alert, and then it calls the context that we get with PCF controls. The context has navigation capabilities, and these have openAlertDialog, which we use when building Power apps and Dynamics apps. Let’s open a dialog this way:</w:t>
-      </w:r>
-    </w:p>
-    <w:p>
-      <w:pPr>
-        <w:rPr>
-          <w:b/>
-          <w:bCs/>
-          <w:i/>
-          <w:iCs/>
-        </w:rPr>
-      </w:pPr>
-      <w:r>
-        <w:rPr>
-          <w:b/>
-          <w:bCs/>
-          <w:i/>
-          <w:iCs/>
-        </w:rPr>
-        <w:t>const button: HTMLButtonElement = document.createElement("button");</w:t>
-      </w:r>
-    </w:p>
-    <w:p>
-      <w:pPr>
-        <w:rPr>
-          <w:b/>
-          <w:bCs/>
-          <w:i/>
-          <w:iCs/>
-        </w:rPr>
-      </w:pPr>
-      <w:r>
-        <w:rPr>
-          <w:b/>
-          <w:bCs/>
-          <w:i/>
-          <w:iCs/>
-        </w:rPr>
-        <w:t>button.innerHTML = "Click me";</w:t>
-      </w:r>
-    </w:p>
-    <w:p>
-      <w:pPr>
-        <w:rPr>
-          <w:b/>
-          <w:bCs/>
-          <w:i/>
-          <w:iCs/>
-        </w:rPr>
-      </w:pPr>
-      <w:r>
-        <w:rPr>
-          <w:b/>
-          <w:bCs/>
-          <w:i/>
-          <w:iCs/>
-        </w:rPr>
-        <w:t>button.onclick = () =&gt; {</w:t>
-      </w:r>
-    </w:p>
-    <w:p>
-      <w:pPr>
-        <w:rPr>
-          <w:b/>
-          <w:bCs/>
-          <w:i/>
-          <w:iCs/>
-        </w:rPr>
-      </w:pPr>
-      <w:r>
-        <w:rPr>
-          <w:b/>
-          <w:bCs/>
-          <w:i/>
-          <w:iCs/>
-        </w:rPr>
-        <w:t xml:space="preserve">      alert("Hello World");</w:t>
-      </w:r>
-    </w:p>
-    <w:p>
-      <w:pPr>
-        <w:rPr>
-          <w:b/>
-          <w:bCs/>
-          <w:i/>
-          <w:iCs/>
-        </w:rPr>
-      </w:pPr>
-      <w:r>
-        <w:rPr>
-          <w:b/>
-          <w:bCs/>
-          <w:i/>
-          <w:iCs/>
-        </w:rPr>
-        <w:t xml:space="preserve">      var alertStrings = { confirmButtonLabel: "Yes", text: "This is an alert.", title: "Sample title" };</w:t>
-      </w:r>
-    </w:p>
-    <w:p>
-      <w:pPr>
-        <w:rPr>
-          <w:b/>
-          <w:bCs/>
-          <w:i/>
-          <w:iCs/>
-        </w:rPr>
-      </w:pPr>
-      <w:r>
-        <w:rPr>
-          <w:b/>
-          <w:bCs/>
-          <w:i/>
-          <w:iCs/>
-        </w:rPr>
-        <w:t xml:space="preserve">      var alertOptions = { height: 120, width: 260 };</w:t>
-      </w:r>
-    </w:p>
-    <w:p>
-      <w:pPr>
-        <w:rPr>
-          <w:b/>
-          <w:bCs/>
-          <w:i/>
-          <w:iCs/>
-        </w:rPr>
-      </w:pPr>
-      <w:r>
-        <w:rPr>
-          <w:b/>
-          <w:bCs/>
-          <w:i/>
-          <w:iCs/>
-        </w:rPr>
-        <w:t xml:space="preserve">      context.navigation.openAlertDialog(alertStrings, alertOptions).then(</w:t>
-      </w:r>
-    </w:p>
-    <w:p>
-      <w:pPr>
-        <w:rPr>
-          <w:b/>
-          <w:bCs/>
-          <w:i/>
-          <w:iCs/>
-        </w:rPr>
-      </w:pPr>
-      <w:r>
-        <w:rPr>
-          <w:b/>
-          <w:bCs/>
-          <w:i/>
-          <w:iCs/>
-        </w:rPr>
-        <w:t xml:space="preserve">          function (success) {</w:t>
-      </w:r>
-    </w:p>
-    <w:p>
-      <w:pPr>
-        <w:rPr>
-          <w:b/>
-          <w:bCs/>
-          <w:i/>
-          <w:iCs/>
-        </w:rPr>
-      </w:pPr>
-      <w:r>
-        <w:rPr>
-          <w:b/>
-          <w:bCs/>
-          <w:i/>
-          <w:iCs/>
-        </w:rPr>
-        <w:t xml:space="preserve">              console.log("Alert dialog closed");</w:t>
-      </w:r>
-    </w:p>
-    <w:p>
-      <w:pPr>
-        <w:rPr>
-          <w:b/>
-          <w:bCs/>
-          <w:i/>
-          <w:iCs/>
-        </w:rPr>
-      </w:pPr>
-      <w:r>
-        <w:rPr>
-          <w:b/>
-          <w:bCs/>
-          <w:i/>
-          <w:iCs/>
-        </w:rPr>
-        <w:t xml:space="preserve">          },</w:t>
-      </w:r>
-    </w:p>
-    <w:p>
-      <w:pPr>
-        <w:rPr>
-          <w:b/>
-          <w:bCs/>
-          <w:i/>
-          <w:iCs/>
-        </w:rPr>
-      </w:pPr>
-      <w:r>
-        <w:rPr>
-          <w:b/>
-          <w:bCs/>
-          <w:i/>
-          <w:iCs/>
-        </w:rPr>
-        <w:t xml:space="preserve">          function (error) {</w:t>
-      </w:r>
-    </w:p>
-    <w:p>
-      <w:pPr>
-        <w:rPr>
-          <w:b/>
-          <w:bCs/>
-          <w:i/>
-          <w:iCs/>
-        </w:rPr>
-      </w:pPr>
-      <w:r>
-        <w:rPr>
-          <w:b/>
-          <w:bCs/>
-          <w:i/>
-          <w:iCs/>
-        </w:rPr>
-        <w:t xml:space="preserve">              console.log(error.message);</w:t>
-      </w:r>
-    </w:p>
-    <w:p>
-      <w:pPr>
-        <w:rPr>
-          <w:b/>
-          <w:bCs/>
-          <w:i/>
-          <w:iCs/>
-        </w:rPr>
-      </w:pPr>
-      <w:r>
-        <w:rPr>
-          <w:b/>
-          <w:bCs/>
-          <w:i/>
-          <w:iCs/>
-        </w:rPr>
-        <w:t xml:space="preserve">          });</w:t>
+        <w:t xml:space="preserve">First, let’s create a new PCF control called </w:t>
+      </w:r>
+      <w:proofErr w:type="spellStart"/>
+      <w:r>
+        <w:t>SampleXrmControl</w:t>
+      </w:r>
+      <w:proofErr w:type="spellEnd"/>
+      <w:r>
+        <w:t>, we will use the standard template (not the React template) for this example:</w:t>
+      </w:r>
+    </w:p>
+    <w:p>
+      <w:pPr>
+        <w:rPr>
+          <w:b/>
+          <w:bCs/>
+        </w:rPr>
+      </w:pPr>
+      <w:proofErr w:type="spellStart"/>
+      <w:r>
+        <w:rPr>
+          <w:b/>
+          <w:bCs/>
+        </w:rPr>
+        <w:t>pac</w:t>
+      </w:r>
+      <w:proofErr w:type="spellEnd"/>
+      <w:r>
+        <w:rPr>
+          <w:b/>
+          <w:bCs/>
+        </w:rPr>
+        <w:t xml:space="preserve"> </w:t>
+      </w:r>
+      <w:proofErr w:type="spellStart"/>
+      <w:r>
+        <w:rPr>
+          <w:b/>
+          <w:bCs/>
+        </w:rPr>
+        <w:t>pcf</w:t>
+      </w:r>
+      <w:proofErr w:type="spellEnd"/>
+      <w:r>
+        <w:rPr>
+          <w:b/>
+          <w:bCs/>
+        </w:rPr>
+        <w:t xml:space="preserve"> </w:t>
+      </w:r>
+      <w:proofErr w:type="spellStart"/>
+      <w:r>
+        <w:rPr>
+          <w:b/>
+          <w:bCs/>
+        </w:rPr>
+        <w:t>init</w:t>
+      </w:r>
+      <w:proofErr w:type="spellEnd"/>
+      <w:r>
+        <w:rPr>
+          <w:b/>
+          <w:bCs/>
+        </w:rPr>
+        <w:t xml:space="preserve"> -n </w:t>
+      </w:r>
+      <w:proofErr w:type="spellStart"/>
+      <w:r>
+        <w:rPr>
+          <w:b/>
+          <w:bCs/>
+        </w:rPr>
+        <w:t>SampleXrmControl</w:t>
+      </w:r>
+      <w:proofErr w:type="spellEnd"/>
+      <w:r>
+        <w:rPr>
+          <w:b/>
+          <w:bCs/>
+        </w:rPr>
+        <w:t xml:space="preserve"> -ns carl -t field</w:t>
+      </w:r>
+    </w:p>
+    <w:p>
+      <w:r>
+        <w:t xml:space="preserve">Let’s add some simple code to display a button in the </w:t>
+      </w:r>
+      <w:proofErr w:type="spellStart"/>
+      <w:r>
+        <w:t>init</w:t>
+      </w:r>
+      <w:proofErr w:type="spellEnd"/>
+      <w:r>
+        <w:t xml:space="preserve"> function. This </w:t>
+      </w:r>
+      <w:proofErr w:type="spellStart"/>
+      <w:r>
+        <w:t>HTMLButtonElement</w:t>
+      </w:r>
+      <w:proofErr w:type="spellEnd"/>
+      <w:r>
+        <w:t xml:space="preserve"> button will call an onclick function when clicked. The function calls a standard JavaScript alert, and then it calls the context that we get with PCF controls. The context has navigation capabilities, and these have </w:t>
+      </w:r>
+      <w:proofErr w:type="spellStart"/>
+      <w:r>
+        <w:t>openAlertDialog</w:t>
+      </w:r>
+      <w:proofErr w:type="spellEnd"/>
+      <w:r>
+        <w:t>, which we use when building Power apps and Dynamics apps. Let’s open a dialog this way:</w:t>
+      </w:r>
+    </w:p>
+    <w:p>
+      <w:pPr>
+        <w:rPr>
+          <w:b/>
+          <w:bCs/>
+          <w:i/>
+          <w:iCs/>
+        </w:rPr>
+      </w:pPr>
+      <w:proofErr w:type="spellStart"/>
+      <w:r>
+        <w:rPr>
+          <w:b/>
+          <w:bCs/>
+          <w:i/>
+          <w:iCs/>
+        </w:rPr>
+        <w:t>const</w:t>
+      </w:r>
+      <w:proofErr w:type="spellEnd"/>
+      <w:r>
+        <w:rPr>
+          <w:b/>
+          <w:bCs/>
+          <w:i/>
+          <w:iCs/>
+        </w:rPr>
+        <w:t xml:space="preserve"> button: </w:t>
+      </w:r>
+      <w:proofErr w:type="spellStart"/>
+      <w:r>
+        <w:rPr>
+          <w:b/>
+          <w:bCs/>
+          <w:i/>
+          <w:iCs/>
+        </w:rPr>
+        <w:t>HTMLButtonElement</w:t>
+      </w:r>
+      <w:proofErr w:type="spellEnd"/>
+      <w:r>
+        <w:rPr>
+          <w:b/>
+          <w:bCs/>
+          <w:i/>
+          <w:iCs/>
+        </w:rPr>
+        <w:t xml:space="preserve"> = </w:t>
+      </w:r>
+      <w:proofErr w:type="spellStart"/>
+      <w:proofErr w:type="gramStart"/>
+      <w:r>
+        <w:rPr>
+          <w:b/>
+          <w:bCs/>
+          <w:i/>
+          <w:iCs/>
+        </w:rPr>
+        <w:t>document.createElement</w:t>
+      </w:r>
+      <w:proofErr w:type="spellEnd"/>
+      <w:proofErr w:type="gramEnd"/>
+      <w:r>
+        <w:rPr>
+          <w:b/>
+          <w:bCs/>
+          <w:i/>
+          <w:iCs/>
+        </w:rPr>
+        <w:t>("button");</w:t>
+      </w:r>
+    </w:p>
+    <w:p>
+      <w:pPr>
+        <w:rPr>
+          <w:b/>
+          <w:bCs/>
+          <w:i/>
+          <w:iCs/>
+        </w:rPr>
+      </w:pPr>
+      <w:proofErr w:type="spellStart"/>
+      <w:proofErr w:type="gramStart"/>
+      <w:r>
+        <w:rPr>
+          <w:b/>
+          <w:bCs/>
+          <w:i/>
+          <w:iCs/>
+        </w:rPr>
+        <w:t>button.innerHTML</w:t>
+      </w:r>
+      <w:proofErr w:type="spellEnd"/>
+      <w:proofErr w:type="gramEnd"/>
+      <w:r>
+        <w:rPr>
+          <w:b/>
+          <w:bCs/>
+          <w:i/>
+          <w:iCs/>
+        </w:rPr>
+        <w:t xml:space="preserve"> = "Click me";</w:t>
+      </w:r>
+    </w:p>
+    <w:p>
+      <w:pPr>
+        <w:rPr>
+          <w:b/>
+          <w:bCs/>
+          <w:i/>
+          <w:iCs/>
+        </w:rPr>
+      </w:pPr>
+      <w:proofErr w:type="spellStart"/>
+      <w:proofErr w:type="gramStart"/>
+      <w:r>
+        <w:rPr>
+          <w:b/>
+          <w:bCs/>
+          <w:i/>
+          <w:iCs/>
+        </w:rPr>
+        <w:t>button.onclick</w:t>
+      </w:r>
+      <w:proofErr w:type="spellEnd"/>
+      <w:proofErr w:type="gramEnd"/>
+      <w:r>
+        <w:rPr>
+          <w:b/>
+          <w:bCs/>
+          <w:i/>
+          <w:iCs/>
+        </w:rPr>
+        <w:t xml:space="preserve"> = () =&gt; {</w:t>
+      </w:r>
+    </w:p>
+    <w:p>
+      <w:pPr>
+        <w:rPr>
+          <w:b/>
+          <w:bCs/>
+          <w:i/>
+          <w:iCs/>
+        </w:rPr>
+      </w:pPr>
+      <w:r>
+        <w:rPr>
+          <w:b/>
+          <w:bCs/>
+          <w:i/>
+          <w:iCs/>
+        </w:rPr>
+        <w:t xml:space="preserve">      </w:t>
+      </w:r>
+      <w:proofErr w:type="gramStart"/>
+      <w:r>
+        <w:rPr>
+          <w:b/>
+          <w:bCs/>
+          <w:i/>
+          <w:iCs/>
+        </w:rPr>
+        <w:t>alert(</w:t>
+      </w:r>
+      <w:proofErr w:type="gramEnd"/>
+      <w:r>
+        <w:rPr>
+          <w:b/>
+          <w:bCs/>
+          <w:i/>
+          <w:iCs/>
+        </w:rPr>
+        <w:t>"Hello World");</w:t>
+      </w:r>
+    </w:p>
+    <w:p>
+      <w:pPr>
+        <w:rPr>
+          <w:b/>
+          <w:bCs/>
+          <w:i/>
+          <w:iCs/>
+        </w:rPr>
+      </w:pPr>
+      <w:r>
+        <w:rPr>
+          <w:b/>
+          <w:bCs/>
+          <w:i/>
+          <w:iCs/>
+        </w:rPr>
+        <w:t xml:space="preserve">      var </w:t>
+      </w:r>
+      <w:proofErr w:type="spellStart"/>
+      <w:r>
+        <w:rPr>
+          <w:b/>
+          <w:bCs/>
+          <w:i/>
+          <w:iCs/>
+        </w:rPr>
+        <w:t>alertStrings</w:t>
+      </w:r>
+      <w:proofErr w:type="spellEnd"/>
+      <w:r>
+        <w:rPr>
+          <w:b/>
+          <w:bCs/>
+          <w:i/>
+          <w:iCs/>
+        </w:rPr>
+        <w:t xml:space="preserve"> = </w:t>
+      </w:r>
+      <w:proofErr w:type="gramStart"/>
+      <w:r>
+        <w:rPr>
+          <w:b/>
+          <w:bCs/>
+          <w:i/>
+          <w:iCs/>
+        </w:rPr>
+        <w:t xml:space="preserve">{ </w:t>
+      </w:r>
+      <w:proofErr w:type="spellStart"/>
+      <w:r>
+        <w:rPr>
+          <w:b/>
+          <w:bCs/>
+          <w:i/>
+          <w:iCs/>
+        </w:rPr>
+        <w:t>confirmButtonLabel</w:t>
+      </w:r>
+      <w:proofErr w:type="spellEnd"/>
+      <w:proofErr w:type="gramEnd"/>
+      <w:r>
+        <w:rPr>
+          <w:b/>
+          <w:bCs/>
+          <w:i/>
+          <w:iCs/>
+        </w:rPr>
+        <w:t>: "Yes", text: "This is an alert.", title: "Sample title" };</w:t>
+      </w:r>
+    </w:p>
+    <w:p>
+      <w:pPr>
+        <w:rPr>
+          <w:b/>
+          <w:bCs/>
+          <w:i/>
+          <w:iCs/>
+        </w:rPr>
+      </w:pPr>
+      <w:r>
+        <w:rPr>
+          <w:b/>
+          <w:bCs/>
+          <w:i/>
+          <w:iCs/>
+        </w:rPr>
+        <w:t xml:space="preserve">      var </w:t>
+      </w:r>
+      <w:proofErr w:type="spellStart"/>
+      <w:r>
+        <w:rPr>
+          <w:b/>
+          <w:bCs/>
+          <w:i/>
+          <w:iCs/>
+        </w:rPr>
+        <w:t>alertOptions</w:t>
+      </w:r>
+      <w:proofErr w:type="spellEnd"/>
+      <w:r>
+        <w:rPr>
+          <w:b/>
+          <w:bCs/>
+          <w:i/>
+          <w:iCs/>
+        </w:rPr>
+        <w:t xml:space="preserve"> = </w:t>
+      </w:r>
+      <w:proofErr w:type="gramStart"/>
+      <w:r>
+        <w:rPr>
+          <w:b/>
+          <w:bCs/>
+          <w:i/>
+          <w:iCs/>
+        </w:rPr>
+        <w:t>{ height</w:t>
+      </w:r>
+      <w:proofErr w:type="gramEnd"/>
+      <w:r>
+        <w:rPr>
+          <w:b/>
+          <w:bCs/>
+          <w:i/>
+          <w:iCs/>
+        </w:rPr>
+        <w:t>: 120, width: 260 };</w:t>
+      </w:r>
+    </w:p>
+    <w:p>
+      <w:pPr>
+        <w:rPr>
+          <w:b/>
+          <w:bCs/>
+          <w:i/>
+          <w:iCs/>
+        </w:rPr>
+      </w:pPr>
+      <w:r>
+        <w:rPr>
+          <w:b/>
+          <w:bCs/>
+          <w:i/>
+          <w:iCs/>
+        </w:rPr>
+        <w:t xml:space="preserve">      </w:t>
+      </w:r>
+      <w:proofErr w:type="spellStart"/>
+      <w:proofErr w:type="gramStart"/>
+      <w:r>
+        <w:rPr>
+          <w:b/>
+          <w:bCs/>
+          <w:i/>
+          <w:iCs/>
+        </w:rPr>
+        <w:t>context.navigation</w:t>
+      </w:r>
+      <w:proofErr w:type="gramEnd"/>
+      <w:r>
+        <w:rPr>
+          <w:b/>
+          <w:bCs/>
+          <w:i/>
+          <w:iCs/>
+        </w:rPr>
+        <w:t>.openAlertDialog</w:t>
+      </w:r>
+      <w:proofErr w:type="spellEnd"/>
+      <w:r>
+        <w:rPr>
+          <w:b/>
+          <w:bCs/>
+          <w:i/>
+          <w:iCs/>
+        </w:rPr>
+        <w:t>(</w:t>
+      </w:r>
+      <w:proofErr w:type="spellStart"/>
+      <w:r>
+        <w:rPr>
+          <w:b/>
+          <w:bCs/>
+          <w:i/>
+          <w:iCs/>
+        </w:rPr>
+        <w:t>alertStrings</w:t>
+      </w:r>
+      <w:proofErr w:type="spellEnd"/>
+      <w:r>
+        <w:rPr>
+          <w:b/>
+          <w:bCs/>
+          <w:i/>
+          <w:iCs/>
+        </w:rPr>
+        <w:t xml:space="preserve">, </w:t>
+      </w:r>
+      <w:proofErr w:type="spellStart"/>
+      <w:r>
+        <w:rPr>
+          <w:b/>
+          <w:bCs/>
+          <w:i/>
+          <w:iCs/>
+        </w:rPr>
+        <w:t>alertOptions</w:t>
+      </w:r>
+      <w:proofErr w:type="spellEnd"/>
+      <w:r>
+        <w:rPr>
+          <w:b/>
+          <w:bCs/>
+          <w:i/>
+          <w:iCs/>
+        </w:rPr>
+        <w:t>);</w:t>
+      </w:r>
+    </w:p>
+    <w:p>
+      <w:pPr>
+        <w:rPr>
+          <w:b/>
+          <w:bCs/>
+          <w:i/>
+          <w:iCs/>
+        </w:rPr>
+      </w:pPr>
+      <w:r>
+        <w:rPr>
+          <w:b/>
+          <w:bCs/>
+          <w:i/>
+          <w:iCs/>
+        </w:rPr>
+        <w:t>;</w:t>
       </w:r>
     </w:p>
     <w:p>
@@ -321,14 +576,27 @@
           <w:iCs/>
         </w:rPr>
       </w:pPr>
-      <w:r>
-        <w:rPr>
-          <w:b/>
-          <w:bCs/>
-          <w:i/>
-          <w:iCs/>
-        </w:rPr>
-        <w:t>container.appendChild(button);</w:t>
+      <w:proofErr w:type="spellStart"/>
+      <w:proofErr w:type="gramStart"/>
+      <w:r>
+        <w:rPr>
+          <w:b/>
+          <w:bCs/>
+          <w:i/>
+          <w:iCs/>
+        </w:rPr>
+        <w:t>container.appendChild</w:t>
+      </w:r>
+      <w:proofErr w:type="spellEnd"/>
+      <w:proofErr w:type="gramEnd"/>
+      <w:r>
+        <w:rPr>
+          <w:b/>
+          <w:bCs/>
+          <w:i/>
+          <w:iCs/>
+        </w:rPr>
+        <w:t>(button);</w:t>
       </w:r>
     </w:p>
     <w:p>
@@ -338,8 +606,21 @@
       <w:r>
         <w:t xml:space="preserve">, </w:t>
       </w:r>
-      <w:r>
-        <w:t>Once published, add a field to a form and go to Components to change it to our new PCF component. Here we will bind it to the Account Number field on the Account form, and we can select our SampleXrmControl:</w:t>
+      <w:proofErr w:type="gramStart"/>
+      <w:r>
+        <w:t>Once</w:t>
+      </w:r>
+      <w:proofErr w:type="gramEnd"/>
+      <w:r>
+        <w:t xml:space="preserve"> published, add a field to a form and go to Components to change it to our new PCF component. Here we will bind it to the Account Number field on the Account form, and we can select our </w:t>
+      </w:r>
+      <w:proofErr w:type="spellStart"/>
+      <w:r>
+        <w:t>SampleXrmControl</w:t>
+      </w:r>
+      <w:proofErr w:type="spellEnd"/>
+      <w:r>
+        <w:t>:</w:t>
       </w:r>
     </w:p>
     <w:p>
@@ -348,7 +629,7 @@
           <w:noProof/>
         </w:rPr>
         <w:drawing>
-          <wp:inline distT="0" distB="0" distL="0" distR="0" wp14:anchorId="1178E38A" wp14:editId="6B388148">
+          <wp:inline distT="0" distB="0" distL="0" distR="0" wp14:anchorId="1178E38A" wp14:editId="6FBA6FBB">
             <wp:extent cx="2186609" cy="1329400"/>
             <wp:effectExtent l="0" t="0" r="4445" b="4445"/>
             <wp:docPr id="611769470" name="Picture 22" descr="A screenshot of a computer component&#10;&#10;AI-generated content may be incorrect."/>
@@ -756,7 +1037,65 @@
     </w:p>
     <w:p>
       <w:r>
-        <w:t>Let’s look at some of the other functionality we get with context.navigation. We have openConfirmDialog, openErrorDialog, openFile, openForm, openUrl, and openWebResource:</w:t>
+        <w:t xml:space="preserve">Let’s look at some of the other functionality we get with </w:t>
+      </w:r>
+      <w:proofErr w:type="spellStart"/>
+      <w:proofErr w:type="gramStart"/>
+      <w:r>
+        <w:t>context.navigation</w:t>
+      </w:r>
+      <w:proofErr w:type="spellEnd"/>
+      <w:proofErr w:type="gramEnd"/>
+      <w:r>
+        <w:t xml:space="preserve">. We have </w:t>
+      </w:r>
+      <w:proofErr w:type="spellStart"/>
+      <w:r>
+        <w:t>openConfirmDialog</w:t>
+      </w:r>
+      <w:proofErr w:type="spellEnd"/>
+      <w:r>
+        <w:t xml:space="preserve">, </w:t>
+      </w:r>
+      <w:proofErr w:type="spellStart"/>
+      <w:r>
+        <w:t>openErrorDialog</w:t>
+      </w:r>
+      <w:proofErr w:type="spellEnd"/>
+      <w:r>
+        <w:t xml:space="preserve">, </w:t>
+      </w:r>
+      <w:proofErr w:type="spellStart"/>
+      <w:r>
+        <w:t>openFile</w:t>
+      </w:r>
+      <w:proofErr w:type="spellEnd"/>
+      <w:r>
+        <w:t xml:space="preserve">, </w:t>
+      </w:r>
+      <w:proofErr w:type="spellStart"/>
+      <w:r>
+        <w:t>openForm</w:t>
+      </w:r>
+      <w:proofErr w:type="spellEnd"/>
+      <w:r>
+        <w:t xml:space="preserve">, </w:t>
+      </w:r>
+      <w:proofErr w:type="spellStart"/>
+      <w:r>
+        <w:t>openUrl</w:t>
+      </w:r>
+      <w:proofErr w:type="spellEnd"/>
+      <w:r>
+        <w:t xml:space="preserve">, and </w:t>
+      </w:r>
+      <w:proofErr w:type="spellStart"/>
+      <w:r>
+        <w:t>openWebResource</w:t>
+      </w:r>
+      <w:proofErr w:type="spellEnd"/>
+      <w:r>
+        <w:t>:</w:t>
       </w:r>
     </w:p>
     <w:p>
@@ -816,18 +1155,47 @@
     </w:p>
     <w:p>
       <w:r>
-        <w:t>Let’s add some code to do the openUrl:</w:t>
-      </w:r>
-    </w:p>
-    <w:p>
-      <w:r>
-        <w:t>var openUrlOptions = { height: 500, width: 500 };</w:t>
-      </w:r>
-    </w:p>
-    <w:p>
+        <w:t xml:space="preserve">Let’s add some code to do the </w:t>
+      </w:r>
+      <w:proofErr w:type="spellStart"/>
+      <w:r>
+        <w:t>openUrl</w:t>
+      </w:r>
+      <w:proofErr w:type="spellEnd"/>
+      <w:r>
+        <w:t>:</w:t>
+      </w:r>
+    </w:p>
+    <w:p>
+      <w:r>
+        <w:t xml:space="preserve">var </w:t>
+      </w:r>
+      <w:proofErr w:type="spellStart"/>
+      <w:r>
+        <w:t>openUrlOptions</w:t>
+      </w:r>
+      <w:proofErr w:type="spellEnd"/>
+      <w:r>
+        <w:t xml:space="preserve"> = </w:t>
+      </w:r>
+      <w:proofErr w:type="gramStart"/>
+      <w:r>
+        <w:t>{ height</w:t>
+      </w:r>
+      <w:proofErr w:type="gramEnd"/>
+      <w:r>
+        <w:t>: 500, width: 500 };</w:t>
+      </w:r>
+    </w:p>
+    <w:p>
+      <w:proofErr w:type="gramStart"/>
       <w:r>
         <w:lastRenderedPageBreak/>
-        <w:t>context.navigation.openUrl("https://microsoft.com",openUrlOptions);</w:t>
+        <w:t>context.navigation</w:t>
+      </w:r>
+      <w:proofErr w:type="gramEnd"/>
+      <w:r>
+        <w:t>.openUrl("https://microsoft.com",openUrlOptions);</w:t>
       </w:r>
     </w:p>
     <w:p>
@@ -841,7 +1209,7 @@
           <w:noProof/>
         </w:rPr>
         <w:drawing>
-          <wp:inline distT="0" distB="0" distL="0" distR="0" wp14:anchorId="2155FE35" wp14:editId="30C40675">
+          <wp:inline distT="0" distB="0" distL="0" distR="0" wp14:anchorId="2155FE35" wp14:editId="5F44DC0B">
             <wp:extent cx="5731510" cy="3695700"/>
             <wp:effectExtent l="0" t="0" r="2540" b="0"/>
             <wp:docPr id="1559450902" name="Picture 14" descr="A screenshot of a computer&#10;&#10;AI-generated content may be incorrect."/>
@@ -892,8 +1260,17 @@
     </w:p>
     <w:p>
       <w:r>
-        <w:t>Let’s now take a look at the </w:t>
-      </w:r>
+        <w:t xml:space="preserve">Let’s now </w:t>
+      </w:r>
+      <w:proofErr w:type="gramStart"/>
+      <w:r>
+        <w:t>take a look</w:t>
+      </w:r>
+      <w:proofErr w:type="gramEnd"/>
+      <w:r>
+        <w:t xml:space="preserve"> at the </w:t>
+      </w:r>
+      <w:proofErr w:type="spellStart"/>
       <w:r>
         <w:rPr>
           <w:b/>
@@ -901,6 +1278,7 @@
         </w:rPr>
         <w:t>userSettings</w:t>
       </w:r>
+      <w:proofErr w:type="spellEnd"/>
       <w:r>
         <w:t> context. We have the following:</w:t>
       </w:r>
@@ -912,9 +1290,11 @@
           <w:numId w:val="1"/>
         </w:numPr>
       </w:pPr>
+      <w:proofErr w:type="spellStart"/>
       <w:r>
         <w:t>dateFormattingInfo</w:t>
       </w:r>
+      <w:proofErr w:type="spellEnd"/>
     </w:p>
     <w:p>
       <w:pPr>
@@ -923,9 +1303,11 @@
           <w:numId w:val="1"/>
         </w:numPr>
       </w:pPr>
+      <w:proofErr w:type="spellStart"/>
       <w:r>
         <w:t>getTimeZoneOffsetMinutes</w:t>
       </w:r>
+      <w:proofErr w:type="spellEnd"/>
     </w:p>
     <w:p>
       <w:pPr>
@@ -934,9 +1316,11 @@
           <w:numId w:val="1"/>
         </w:numPr>
       </w:pPr>
+      <w:proofErr w:type="spellStart"/>
       <w:r>
         <w:t>isRTL</w:t>
       </w:r>
+      <w:proofErr w:type="spellEnd"/>
     </w:p>
     <w:p>
       <w:pPr>
@@ -945,9 +1329,11 @@
           <w:numId w:val="1"/>
         </w:numPr>
       </w:pPr>
+      <w:proofErr w:type="spellStart"/>
       <w:r>
         <w:t>languageId</w:t>
       </w:r>
+      <w:proofErr w:type="spellEnd"/>
     </w:p>
     <w:p>
       <w:pPr>
@@ -956,9 +1342,11 @@
           <w:numId w:val="1"/>
         </w:numPr>
       </w:pPr>
+      <w:proofErr w:type="spellStart"/>
       <w:r>
         <w:t>numberFormattingInfo</w:t>
       </w:r>
+      <w:proofErr w:type="spellEnd"/>
     </w:p>
     <w:p>
       <w:pPr>
@@ -967,9 +1355,11 @@
           <w:numId w:val="1"/>
         </w:numPr>
       </w:pPr>
+      <w:proofErr w:type="spellStart"/>
       <w:r>
         <w:t>securityRoles</w:t>
       </w:r>
+      <w:proofErr w:type="spellEnd"/>
     </w:p>
     <w:p>
       <w:pPr>
@@ -978,9 +1368,11 @@
           <w:numId w:val="1"/>
         </w:numPr>
       </w:pPr>
+      <w:proofErr w:type="spellStart"/>
       <w:r>
         <w:t>userId</w:t>
       </w:r>
+      <w:proofErr w:type="spellEnd"/>
     </w:p>
     <w:p>
       <w:pPr>
@@ -989,9 +1381,11 @@
           <w:numId w:val="1"/>
         </w:numPr>
       </w:pPr>
+      <w:proofErr w:type="spellStart"/>
       <w:r>
         <w:t>userName</w:t>
       </w:r>
+      <w:proofErr w:type="spellEnd"/>
     </w:p>
     <w:p>
       <w:r>
@@ -1059,92 +1453,374 @@
       </w:pPr>
       <w:r>
         <w:lastRenderedPageBreak/>
-        <w:t xml:space="preserve">Let’s try the userId and userName, printing it on the screen using the previously used </w:t>
-      </w:r>
-      <w:r>
-        <w:rPr>
-          <w:b/>
-          <w:bCs/>
-          <w:i/>
-          <w:iCs/>
-        </w:rPr>
-        <w:t>openAlertDialog:</w:t>
-      </w:r>
-    </w:p>
-    <w:p>
-      <w:pPr>
-        <w:rPr>
-          <w:b/>
-          <w:bCs/>
-          <w:i/>
-          <w:iCs/>
-        </w:rPr>
-      </w:pPr>
-      <w:r>
-        <w:rPr>
-          <w:b/>
-          <w:bCs/>
-          <w:i/>
-          <w:iCs/>
-        </w:rPr>
-        <w:t>var DisplayText = `User Id: ${context.userSettings.userId}, UserName: ${context.userSettings.userName}`;</w:t>
-      </w:r>
-    </w:p>
-    <w:p>
-      <w:pPr>
-        <w:rPr>
-          <w:b/>
-          <w:bCs/>
-          <w:i/>
-          <w:iCs/>
-        </w:rPr>
-      </w:pPr>
-      <w:r>
-        <w:rPr>
-          <w:b/>
-          <w:bCs/>
-          <w:i/>
-          <w:iCs/>
-        </w:rPr>
-        <w:t>var alertStrings = { confirmButtonLabel: "Yes", text: DisplayText, title: "Sample title" };</w:t>
-      </w:r>
-    </w:p>
-    <w:p>
-      <w:pPr>
-        <w:rPr>
-          <w:b/>
-          <w:bCs/>
-          <w:i/>
-          <w:iCs/>
-        </w:rPr>
-      </w:pPr>
-      <w:r>
-        <w:rPr>
-          <w:b/>
-          <w:bCs/>
-          <w:i/>
-          <w:iCs/>
-        </w:rPr>
-        <w:t>var alertOptions = { height: 120, width: 260 };</w:t>
-      </w:r>
-    </w:p>
-    <w:p>
-      <w:pPr>
-        <w:rPr>
-          <w:b/>
-          <w:bCs/>
-          <w:i/>
-          <w:iCs/>
-        </w:rPr>
-      </w:pPr>
-      <w:r>
-        <w:rPr>
-          <w:b/>
-          <w:bCs/>
-          <w:i/>
-          <w:iCs/>
-        </w:rPr>
-        <w:t>context.navigation.openAlertDialog(alertStrings, alertOptions).then(</w:t>
+        <w:t xml:space="preserve">Let’s try the </w:t>
+      </w:r>
+      <w:proofErr w:type="spellStart"/>
+      <w:r>
+        <w:t>userId</w:t>
+      </w:r>
+      <w:proofErr w:type="spellEnd"/>
+      <w:r>
+        <w:t xml:space="preserve"> and </w:t>
+      </w:r>
+      <w:proofErr w:type="spellStart"/>
+      <w:r>
+        <w:t>userName</w:t>
+      </w:r>
+      <w:proofErr w:type="spellEnd"/>
+      <w:r>
+        <w:t xml:space="preserve">, printing it on the screen using the previously used </w:t>
+      </w:r>
+      <w:proofErr w:type="spellStart"/>
+      <w:r>
+        <w:rPr>
+          <w:b/>
+          <w:bCs/>
+          <w:i/>
+          <w:iCs/>
+        </w:rPr>
+        <w:t>openAlertDialog</w:t>
+      </w:r>
+      <w:proofErr w:type="spellEnd"/>
+      <w:r>
+        <w:rPr>
+          <w:b/>
+          <w:bCs/>
+          <w:i/>
+          <w:iCs/>
+        </w:rPr>
+        <w:t>:</w:t>
+      </w:r>
+    </w:p>
+    <w:p>
+      <w:pPr>
+        <w:rPr>
+          <w:b/>
+          <w:bCs/>
+          <w:i/>
+          <w:iCs/>
+        </w:rPr>
+      </w:pPr>
+      <w:r>
+        <w:rPr>
+          <w:b/>
+          <w:bCs/>
+          <w:i/>
+          <w:iCs/>
+        </w:rPr>
+        <w:t xml:space="preserve">var </w:t>
+      </w:r>
+      <w:proofErr w:type="spellStart"/>
+      <w:r>
+        <w:rPr>
+          <w:b/>
+          <w:bCs/>
+          <w:i/>
+          <w:iCs/>
+        </w:rPr>
+        <w:t>DisplayText</w:t>
+      </w:r>
+      <w:proofErr w:type="spellEnd"/>
+      <w:r>
+        <w:rPr>
+          <w:b/>
+          <w:bCs/>
+          <w:i/>
+          <w:iCs/>
+        </w:rPr>
+        <w:t xml:space="preserve"> = `User Id: ${</w:t>
+      </w:r>
+      <w:proofErr w:type="spellStart"/>
+      <w:proofErr w:type="gramStart"/>
+      <w:r>
+        <w:rPr>
+          <w:b/>
+          <w:bCs/>
+          <w:i/>
+          <w:iCs/>
+        </w:rPr>
+        <w:t>context.userSettings.userId</w:t>
+      </w:r>
+      <w:proofErr w:type="spellEnd"/>
+      <w:proofErr w:type="gramEnd"/>
+      <w:r>
+        <w:rPr>
+          <w:b/>
+          <w:bCs/>
+          <w:i/>
+          <w:iCs/>
+        </w:rPr>
+        <w:t xml:space="preserve">}, </w:t>
+      </w:r>
+      <w:proofErr w:type="spellStart"/>
+      <w:r>
+        <w:rPr>
+          <w:b/>
+          <w:bCs/>
+          <w:i/>
+          <w:iCs/>
+        </w:rPr>
+        <w:t>UserName</w:t>
+      </w:r>
+      <w:proofErr w:type="spellEnd"/>
+      <w:r>
+        <w:rPr>
+          <w:b/>
+          <w:bCs/>
+          <w:i/>
+          <w:iCs/>
+        </w:rPr>
+        <w:t>: ${</w:t>
+      </w:r>
+      <w:proofErr w:type="spellStart"/>
+      <w:r>
+        <w:rPr>
+          <w:b/>
+          <w:bCs/>
+          <w:i/>
+          <w:iCs/>
+        </w:rPr>
+        <w:t>context.userSettings.userName</w:t>
+      </w:r>
+      <w:proofErr w:type="spellEnd"/>
+      <w:r>
+        <w:rPr>
+          <w:b/>
+          <w:bCs/>
+          <w:i/>
+          <w:iCs/>
+        </w:rPr>
+        <w:t>}`;</w:t>
+      </w:r>
+    </w:p>
+    <w:p>
+      <w:pPr>
+        <w:rPr>
+          <w:b/>
+          <w:bCs/>
+          <w:i/>
+          <w:iCs/>
+        </w:rPr>
+      </w:pPr>
+      <w:r>
+        <w:rPr>
+          <w:b/>
+          <w:bCs/>
+          <w:i/>
+          <w:iCs/>
+        </w:rPr>
+        <w:t xml:space="preserve">var </w:t>
+      </w:r>
+      <w:proofErr w:type="spellStart"/>
+      <w:r>
+        <w:rPr>
+          <w:b/>
+          <w:bCs/>
+          <w:i/>
+          <w:iCs/>
+        </w:rPr>
+        <w:t>alertStrings</w:t>
+      </w:r>
+      <w:proofErr w:type="spellEnd"/>
+      <w:r>
+        <w:rPr>
+          <w:b/>
+          <w:bCs/>
+          <w:i/>
+          <w:iCs/>
+        </w:rPr>
+        <w:t xml:space="preserve"> = </w:t>
+      </w:r>
+      <w:proofErr w:type="gramStart"/>
+      <w:r>
+        <w:rPr>
+          <w:b/>
+          <w:bCs/>
+          <w:i/>
+          <w:iCs/>
+        </w:rPr>
+        <w:t xml:space="preserve">{ </w:t>
+      </w:r>
+      <w:proofErr w:type="spellStart"/>
+      <w:r>
+        <w:rPr>
+          <w:b/>
+          <w:bCs/>
+          <w:i/>
+          <w:iCs/>
+        </w:rPr>
+        <w:t>confirmButtonLabel</w:t>
+      </w:r>
+      <w:proofErr w:type="spellEnd"/>
+      <w:proofErr w:type="gramEnd"/>
+      <w:r>
+        <w:rPr>
+          <w:b/>
+          <w:bCs/>
+          <w:i/>
+          <w:iCs/>
+        </w:rPr>
+        <w:t xml:space="preserve">: "Yes", text: </w:t>
+      </w:r>
+      <w:proofErr w:type="spellStart"/>
+      <w:r>
+        <w:rPr>
+          <w:b/>
+          <w:bCs/>
+          <w:i/>
+          <w:iCs/>
+        </w:rPr>
+        <w:t>DisplayText</w:t>
+      </w:r>
+      <w:proofErr w:type="spellEnd"/>
+      <w:r>
+        <w:rPr>
+          <w:b/>
+          <w:bCs/>
+          <w:i/>
+          <w:iCs/>
+        </w:rPr>
+        <w:t>, title: "Sample title" };</w:t>
+      </w:r>
+    </w:p>
+    <w:p>
+      <w:pPr>
+        <w:rPr>
+          <w:b/>
+          <w:bCs/>
+          <w:i/>
+          <w:iCs/>
+        </w:rPr>
+      </w:pPr>
+      <w:r>
+        <w:rPr>
+          <w:b/>
+          <w:bCs/>
+          <w:i/>
+          <w:iCs/>
+        </w:rPr>
+        <w:t xml:space="preserve">var </w:t>
+      </w:r>
+      <w:proofErr w:type="spellStart"/>
+      <w:r>
+        <w:rPr>
+          <w:b/>
+          <w:bCs/>
+          <w:i/>
+          <w:iCs/>
+        </w:rPr>
+        <w:t>alertOptions</w:t>
+      </w:r>
+      <w:proofErr w:type="spellEnd"/>
+      <w:r>
+        <w:rPr>
+          <w:b/>
+          <w:bCs/>
+          <w:i/>
+          <w:iCs/>
+        </w:rPr>
+        <w:t xml:space="preserve"> = </w:t>
+      </w:r>
+      <w:proofErr w:type="gramStart"/>
+      <w:r>
+        <w:rPr>
+          <w:b/>
+          <w:bCs/>
+          <w:i/>
+          <w:iCs/>
+        </w:rPr>
+        <w:t>{ height</w:t>
+      </w:r>
+      <w:proofErr w:type="gramEnd"/>
+      <w:r>
+        <w:rPr>
+          <w:b/>
+          <w:bCs/>
+          <w:i/>
+          <w:iCs/>
+        </w:rPr>
+        <w:t>: 120, width: 260 };</w:t>
+      </w:r>
+    </w:p>
+    <w:p>
+      <w:pPr>
+        <w:rPr>
+          <w:b/>
+          <w:bCs/>
+          <w:i/>
+          <w:iCs/>
+        </w:rPr>
+      </w:pPr>
+      <w:proofErr w:type="spellStart"/>
+      <w:proofErr w:type="gramStart"/>
+      <w:r>
+        <w:rPr>
+          <w:b/>
+          <w:bCs/>
+          <w:i/>
+          <w:iCs/>
+        </w:rPr>
+        <w:t>context.navigation</w:t>
+      </w:r>
+      <w:proofErr w:type="gramEnd"/>
+      <w:r>
+        <w:rPr>
+          <w:b/>
+          <w:bCs/>
+          <w:i/>
+          <w:iCs/>
+        </w:rPr>
+        <w:t>.openAlertDialog</w:t>
+      </w:r>
+      <w:proofErr w:type="spellEnd"/>
+      <w:r>
+        <w:rPr>
+          <w:b/>
+          <w:bCs/>
+          <w:i/>
+          <w:iCs/>
+        </w:rPr>
+        <w:t>(</w:t>
+      </w:r>
+      <w:proofErr w:type="spellStart"/>
+      <w:r>
+        <w:rPr>
+          <w:b/>
+          <w:bCs/>
+          <w:i/>
+          <w:iCs/>
+        </w:rPr>
+        <w:t>alertStrings</w:t>
+      </w:r>
+      <w:proofErr w:type="spellEnd"/>
+      <w:r>
+        <w:rPr>
+          <w:b/>
+          <w:bCs/>
+          <w:i/>
+          <w:iCs/>
+        </w:rPr>
+        <w:t xml:space="preserve">, </w:t>
+      </w:r>
+      <w:proofErr w:type="spellStart"/>
+      <w:r>
+        <w:rPr>
+          <w:b/>
+          <w:bCs/>
+          <w:i/>
+          <w:iCs/>
+        </w:rPr>
+        <w:t>alertOptions</w:t>
+      </w:r>
+      <w:proofErr w:type="spellEnd"/>
+      <w:r>
+        <w:rPr>
+          <w:b/>
+          <w:bCs/>
+          <w:i/>
+          <w:iCs/>
+        </w:rPr>
+        <w:t>).then(</w:t>
       </w:r>
     </w:p>
     <w:p>
@@ -1182,7 +1858,27 @@
           <w:i/>
           <w:iCs/>
         </w:rPr>
-        <w:t xml:space="preserve">        console.log("Alert dialog closed");</w:t>
+        <w:t xml:space="preserve">        </w:t>
+      </w:r>
+      <w:proofErr w:type="gramStart"/>
+      <w:r>
+        <w:rPr>
+          <w:b/>
+          <w:bCs/>
+          <w:i/>
+          <w:iCs/>
+        </w:rPr>
+        <w:t>console.log(</w:t>
+      </w:r>
+      <w:proofErr w:type="gramEnd"/>
+      <w:r>
+        <w:rPr>
+          <w:b/>
+          <w:bCs/>
+          <w:i/>
+          <w:iCs/>
+        </w:rPr>
+        <w:t>"Alert dialog closed");</w:t>
       </w:r>
     </w:p>
     <w:p>
@@ -1239,7 +1935,29 @@
           <w:i/>
           <w:iCs/>
         </w:rPr>
-        <w:t xml:space="preserve">        console.log(error.message);</w:t>
+        <w:t xml:space="preserve">        console.log(</w:t>
+      </w:r>
+      <w:proofErr w:type="spellStart"/>
+      <w:proofErr w:type="gramStart"/>
+      <w:r>
+        <w:rPr>
+          <w:b/>
+          <w:bCs/>
+          <w:i/>
+          <w:iCs/>
+        </w:rPr>
+        <w:t>error.message</w:t>
+      </w:r>
+      <w:proofErr w:type="spellEnd"/>
+      <w:proofErr w:type="gramEnd"/>
+      <w:r>
+        <w:rPr>
+          <w:b/>
+          <w:bCs/>
+          <w:i/>
+          <w:iCs/>
+        </w:rPr>
+        <w:t>);</w:t>
       </w:r>
     </w:p>
     <w:p>
@@ -1263,7 +1981,15 @@
     </w:p>
     <w:p>
       <w:r>
-        <w:t>On running this, we see the User Id and User Name displayed:</w:t>
+        <w:t xml:space="preserve">On running this, we see the User Id and </w:t>
+      </w:r>
+      <w:proofErr w:type="gramStart"/>
+      <w:r>
+        <w:t>User Name</w:t>
+      </w:r>
+      <w:proofErr w:type="gramEnd"/>
+      <w:r>
+        <w:t xml:space="preserve"> displayed:</w:t>
       </w:r>
     </w:p>
     <w:p>

</xml_diff>